<commit_message>
Regenerate presales documents with Cost sheet template
- Regenerate all infrastructure costs with 11pt font and Cost sheet styling
- Update solution template and AWS IDP with new template properties
- Add missing infrastructure costs CSV files for Azure solutions
- Update discovery questionnaires and level of effort estimates
- Refresh all solution briefings and statements of work
</commit_message>
<xml_diff>
--- a/solutions/azure/cyber-security/sentinel-siem/presales/statement-of-work.docx
+++ b/solutions/azure/cyber-security/sentinel-siem/presales/statement-of-work.docx
@@ -7,40 +7,7 @@
       <w:pPr>
         <w:jc w:val="left"/>
       </w:pPr>
-      <w:r>
-        <w:drawing>
-          <wp:inline xmlns:a="http://schemas.openxmlformats.org/drawingml/2006/main" xmlns:pic="http://schemas.openxmlformats.org/drawingml/2006/picture">
-            <wp:extent cx="1828800" cy="609600"/>
-            <wp:docPr id="1" name="Picture 1"/>
-            <wp:cNvGraphicFramePr>
-              <a:graphicFrameLocks noChangeAspect="1"/>
-            </wp:cNvGraphicFramePr>
-            <a:graphic>
-              <a:graphicData uri="http://schemas.openxmlformats.org/drawingml/2006/picture">
-                <pic:pic>
-                  <pic:nvPicPr>
-                    <pic:cNvPr id="0" name="client_logo.png"/>
-                    <pic:cNvPicPr/>
-                  </pic:nvPicPr>
-                  <pic:blipFill>
-                    <a:blip r:embed="rId9"/>
-                    <a:stretch>
-                      <a:fillRect/>
-                    </a:stretch>
-                  </pic:blipFill>
-                  <pic:spPr>
-                    <a:xfrm>
-                      <a:off x="0" y="0"/>
-                      <a:ext cx="1828800" cy="609600"/>
-                    </a:xfrm>
-                    <a:prstGeom prst="rect"/>
-                  </pic:spPr>
-                </pic:pic>
-              </a:graphicData>
-            </a:graphic>
-          </wp:inline>
-        </w:drawing>
-      </w:r>
+      <w:r/>
     </w:p>
     <w:p/>
     <w:p>

</xml_diff>